<commit_message>
Parte 4 punto 11
</commit_message>
<xml_diff>
--- a/Laboratorio 5.docx
+++ b/Laboratorio 5.docx
@@ -9000,19 +9000,7 @@
           <w:rFonts w:ascii="Arial" w:hAnsi="Arial" w:cs="Arial"/>
         </w:rPr>
         <w:lastRenderedPageBreak/>
-        <w:t>Parte I</w:t>
-      </w:r>
-      <w:r>
-        <w:rPr>
-          <w:rFonts w:ascii="Arial" w:hAnsi="Arial" w:cs="Arial"/>
-        </w:rPr>
-        <w:t>V</w:t>
-      </w:r>
-      <w:r>
-        <w:rPr>
-          <w:rFonts w:ascii="Arial" w:hAnsi="Arial" w:cs="Arial"/>
-        </w:rPr>
-        <w:t>. -  </w:t>
+        <w:t>Parte IV. -  </w:t>
       </w:r>
       <w:proofErr w:type="spellStart"/>
       <w:r>
@@ -9037,28 +9025,1133 @@
       </w:r>
       <w:proofErr w:type="spellEnd"/>
     </w:p>
-    <w:p/>
     <w:p>
-      <w:r>
-        <w:t xml:space="preserve">10. b. Al abrir la aplicación en </w:t>
-      </w:r>
-      <w:r>
-        <w:t xml:space="preserve">Google Chrome </w:t>
-      </w:r>
-      <w:r>
-        <w:t>y ha</w:t>
-      </w:r>
-      <w:r>
-        <w:t>cer</w:t>
-      </w:r>
-      <w:r>
-        <w:t xml:space="preserve"> 5 intentos </w:t>
-      </w:r>
-      <w:r>
-        <w:t>para adivinar el número y luego abrimos la aplicación en Firefox se mantiene el mismo estado del juego que quedo en Google Chrome con los cinco intentos.</w:t>
+      <w:pPr>
+        <w:rPr>
+          <w:rFonts w:ascii="Arial" w:hAnsi="Arial" w:cs="Arial"/>
+        </w:rPr>
+      </w:pPr>
+    </w:p>
+    <w:p>
+      <w:pPr>
+        <w:rPr>
+          <w:rFonts w:ascii="Arial" w:hAnsi="Arial" w:cs="Arial"/>
+          <w:b/>
+        </w:rPr>
+      </w:pPr>
+      <w:r>
+        <w:rPr>
+          <w:rFonts w:ascii="Arial" w:hAnsi="Arial" w:cs="Arial"/>
+          <w:b/>
+        </w:rPr>
+        <w:t xml:space="preserve">10. b. </w:t>
+      </w:r>
+      <w:r>
+        <w:rPr>
+          <w:rFonts w:ascii="Arial" w:hAnsi="Arial" w:cs="Arial"/>
+          <w:b/>
+          <w:shd w:val="clear" w:color="auto" w:fill="FFFFFF"/>
+        </w:rPr>
+        <w:t xml:space="preserve">Abra la aplicación en dos computadores diferentes. Si no dispone de uno, hágalo en dos navegadores diferentes (por </w:t>
+      </w:r>
+      <w:r>
+        <w:rPr>
+          <w:rFonts w:ascii="Arial" w:hAnsi="Arial" w:cs="Arial"/>
+          <w:b/>
+          <w:shd w:val="clear" w:color="auto" w:fill="FFFFFF"/>
+        </w:rPr>
+        <w:t>ejemplo,</w:t>
+      </w:r>
+      <w:r>
+        <w:rPr>
+          <w:rFonts w:ascii="Arial" w:hAnsi="Arial" w:cs="Arial"/>
+          <w:b/>
+          <w:shd w:val="clear" w:color="auto" w:fill="FFFFFF"/>
+        </w:rPr>
+        <w:t xml:space="preserve"> Chrome y Firefox; incluso se puede en un único navegador usando una ventana normal y una ventana de incógnito / privada). Haga cinco intentos en uno, y luego un intento en el otro. ¿Qué valor tiene cada uno?</w:t>
+      </w:r>
+    </w:p>
+    <w:p>
+      <w:pPr>
+        <w:ind w:left="720"/>
+        <w:rPr>
+          <w:rFonts w:ascii="Arial" w:hAnsi="Arial" w:cs="Arial"/>
+        </w:rPr>
+      </w:pPr>
+      <w:r>
+        <w:rPr>
+          <w:rFonts w:ascii="Arial" w:hAnsi="Arial" w:cs="Arial"/>
+        </w:rPr>
+        <w:t>Al abrir la aplicación en Google Chrome y hacer 5 intentos para adivinar el número y luego abrimos la aplicación en Firefox se mantiene el mismo estado del juego que quedo en Google Chrome con los cinco intentos.</w:t>
+      </w:r>
+    </w:p>
+    <w:p>
+      <w:pPr>
+        <w:spacing w:after="0" w:line="240" w:lineRule="auto"/>
+        <w:rPr>
+          <w:rFonts w:ascii="Arial" w:eastAsia="Times New Roman" w:hAnsi="Arial" w:cs="Arial"/>
+          <w:b/>
+          <w:lang w:val="en-US"/>
+        </w:rPr>
+      </w:pPr>
+      <w:r>
+        <w:rPr>
+          <w:rFonts w:ascii="Arial" w:hAnsi="Arial" w:cs="Arial"/>
+          <w:b/>
+        </w:rPr>
+        <w:t xml:space="preserve">c. </w:t>
+      </w:r>
+      <w:proofErr w:type="spellStart"/>
+      <w:r>
+        <w:rPr>
+          <w:rFonts w:ascii="Arial" w:eastAsia="Times New Roman" w:hAnsi="Arial" w:cs="Arial"/>
+          <w:b/>
+          <w:shd w:val="clear" w:color="auto" w:fill="FFFFFF"/>
+          <w:lang w:val="en-US"/>
+        </w:rPr>
+        <w:t>Aborte</w:t>
+      </w:r>
+      <w:proofErr w:type="spellEnd"/>
+      <w:r>
+        <w:rPr>
+          <w:rFonts w:ascii="Arial" w:eastAsia="Times New Roman" w:hAnsi="Arial" w:cs="Arial"/>
+          <w:b/>
+          <w:shd w:val="clear" w:color="auto" w:fill="FFFFFF"/>
+          <w:lang w:val="en-US"/>
+        </w:rPr>
+        <w:t xml:space="preserve"> el </w:t>
+      </w:r>
+      <w:proofErr w:type="spellStart"/>
+      <w:r>
+        <w:rPr>
+          <w:rFonts w:ascii="Arial" w:eastAsia="Times New Roman" w:hAnsi="Arial" w:cs="Arial"/>
+          <w:b/>
+          <w:shd w:val="clear" w:color="auto" w:fill="FFFFFF"/>
+          <w:lang w:val="en-US"/>
+        </w:rPr>
+        <w:t>proceso</w:t>
+      </w:r>
+      <w:proofErr w:type="spellEnd"/>
+      <w:r>
+        <w:rPr>
+          <w:rFonts w:ascii="Arial" w:eastAsia="Times New Roman" w:hAnsi="Arial" w:cs="Arial"/>
+          <w:b/>
+          <w:shd w:val="clear" w:color="auto" w:fill="FFFFFF"/>
+          <w:lang w:val="en-US"/>
+        </w:rPr>
+        <w:t xml:space="preserve"> de Tomcat-runner </w:t>
+      </w:r>
+      <w:proofErr w:type="spellStart"/>
+      <w:r>
+        <w:rPr>
+          <w:rFonts w:ascii="Arial" w:eastAsia="Times New Roman" w:hAnsi="Arial" w:cs="Arial"/>
+          <w:b/>
+          <w:shd w:val="clear" w:color="auto" w:fill="FFFFFF"/>
+          <w:lang w:val="en-US"/>
+        </w:rPr>
+        <w:t>haciendo</w:t>
+      </w:r>
+      <w:proofErr w:type="spellEnd"/>
+      <w:r>
+        <w:rPr>
+          <w:rFonts w:ascii="Arial" w:eastAsia="Times New Roman" w:hAnsi="Arial" w:cs="Arial"/>
+          <w:b/>
+          <w:shd w:val="clear" w:color="auto" w:fill="FFFFFF"/>
+          <w:lang w:val="en-US"/>
+        </w:rPr>
+        <w:t xml:space="preserve"> </w:t>
+      </w:r>
+      <w:proofErr w:type="spellStart"/>
+      <w:r>
+        <w:rPr>
+          <w:rFonts w:ascii="Arial" w:eastAsia="Times New Roman" w:hAnsi="Arial" w:cs="Arial"/>
+          <w:b/>
+          <w:shd w:val="clear" w:color="auto" w:fill="FFFFFF"/>
+          <w:lang w:val="en-US"/>
+        </w:rPr>
+        <w:t>Ctrl+C</w:t>
+      </w:r>
+      <w:proofErr w:type="spellEnd"/>
+      <w:r>
+        <w:rPr>
+          <w:rFonts w:ascii="Arial" w:eastAsia="Times New Roman" w:hAnsi="Arial" w:cs="Arial"/>
+          <w:b/>
+          <w:shd w:val="clear" w:color="auto" w:fill="FFFFFF"/>
+          <w:lang w:val="en-US"/>
+        </w:rPr>
+        <w:t xml:space="preserve"> </w:t>
+      </w:r>
+      <w:proofErr w:type="spellStart"/>
+      <w:r>
+        <w:rPr>
+          <w:rFonts w:ascii="Arial" w:eastAsia="Times New Roman" w:hAnsi="Arial" w:cs="Arial"/>
+          <w:b/>
+          <w:shd w:val="clear" w:color="auto" w:fill="FFFFFF"/>
+          <w:lang w:val="en-US"/>
+        </w:rPr>
+        <w:t>en</w:t>
+      </w:r>
+      <w:proofErr w:type="spellEnd"/>
+      <w:r>
+        <w:rPr>
+          <w:rFonts w:ascii="Arial" w:eastAsia="Times New Roman" w:hAnsi="Arial" w:cs="Arial"/>
+          <w:b/>
+          <w:shd w:val="clear" w:color="auto" w:fill="FFFFFF"/>
+          <w:lang w:val="en-US"/>
+        </w:rPr>
+        <w:t xml:space="preserve"> la </w:t>
+      </w:r>
+      <w:proofErr w:type="spellStart"/>
+      <w:r>
+        <w:rPr>
+          <w:rFonts w:ascii="Arial" w:eastAsia="Times New Roman" w:hAnsi="Arial" w:cs="Arial"/>
+          <w:b/>
+          <w:shd w:val="clear" w:color="auto" w:fill="FFFFFF"/>
+          <w:lang w:val="en-US"/>
+        </w:rPr>
+        <w:t>consola</w:t>
+      </w:r>
+      <w:proofErr w:type="spellEnd"/>
+      <w:r>
+        <w:rPr>
+          <w:rFonts w:ascii="Arial" w:eastAsia="Times New Roman" w:hAnsi="Arial" w:cs="Arial"/>
+          <w:b/>
+          <w:shd w:val="clear" w:color="auto" w:fill="FFFFFF"/>
+          <w:lang w:val="en-US"/>
+        </w:rPr>
+        <w:t xml:space="preserve">, y </w:t>
+      </w:r>
+      <w:proofErr w:type="spellStart"/>
+      <w:r>
+        <w:rPr>
+          <w:rFonts w:ascii="Arial" w:eastAsia="Times New Roman" w:hAnsi="Arial" w:cs="Arial"/>
+          <w:b/>
+          <w:shd w:val="clear" w:color="auto" w:fill="FFFFFF"/>
+          <w:lang w:val="en-US"/>
+        </w:rPr>
+        <w:t>modifique</w:t>
+      </w:r>
+      <w:proofErr w:type="spellEnd"/>
+      <w:r>
+        <w:rPr>
+          <w:rFonts w:ascii="Arial" w:eastAsia="Times New Roman" w:hAnsi="Arial" w:cs="Arial"/>
+          <w:b/>
+          <w:shd w:val="clear" w:color="auto" w:fill="FFFFFF"/>
+          <w:lang w:val="en-US"/>
+        </w:rPr>
+        <w:t xml:space="preserve"> el </w:t>
+      </w:r>
+      <w:proofErr w:type="spellStart"/>
+      <w:r>
+        <w:rPr>
+          <w:rFonts w:ascii="Arial" w:eastAsia="Times New Roman" w:hAnsi="Arial" w:cs="Arial"/>
+          <w:b/>
+          <w:shd w:val="clear" w:color="auto" w:fill="FFFFFF"/>
+          <w:lang w:val="en-US"/>
+        </w:rPr>
+        <w:t>código</w:t>
+      </w:r>
+      <w:proofErr w:type="spellEnd"/>
+      <w:r>
+        <w:rPr>
+          <w:rFonts w:ascii="Arial" w:eastAsia="Times New Roman" w:hAnsi="Arial" w:cs="Arial"/>
+          <w:b/>
+          <w:shd w:val="clear" w:color="auto" w:fill="FFFFFF"/>
+          <w:lang w:val="en-US"/>
+        </w:rPr>
+        <w:t xml:space="preserve"> del backing-bean de </w:t>
+      </w:r>
+      <w:proofErr w:type="spellStart"/>
+      <w:r>
+        <w:rPr>
+          <w:rFonts w:ascii="Arial" w:eastAsia="Times New Roman" w:hAnsi="Arial" w:cs="Arial"/>
+          <w:b/>
+          <w:shd w:val="clear" w:color="auto" w:fill="FFFFFF"/>
+          <w:lang w:val="en-US"/>
+        </w:rPr>
+        <w:t>manera</w:t>
+      </w:r>
+      <w:proofErr w:type="spellEnd"/>
+      <w:r>
+        <w:rPr>
+          <w:rFonts w:ascii="Arial" w:eastAsia="Times New Roman" w:hAnsi="Arial" w:cs="Arial"/>
+          <w:b/>
+          <w:shd w:val="clear" w:color="auto" w:fill="FFFFFF"/>
+          <w:lang w:val="en-US"/>
+        </w:rPr>
+        <w:t xml:space="preserve"> que use la </w:t>
+      </w:r>
+      <w:proofErr w:type="spellStart"/>
+      <w:r>
+        <w:rPr>
+          <w:rFonts w:ascii="Arial" w:eastAsia="Times New Roman" w:hAnsi="Arial" w:cs="Arial"/>
+          <w:b/>
+          <w:shd w:val="clear" w:color="auto" w:fill="FFFFFF"/>
+          <w:lang w:val="en-US"/>
+        </w:rPr>
+        <w:t>anotación</w:t>
+      </w:r>
+      <w:proofErr w:type="spellEnd"/>
+      <w:r>
+        <w:rPr>
+          <w:rFonts w:ascii="Arial" w:eastAsia="Times New Roman" w:hAnsi="Arial" w:cs="Arial"/>
+          <w:b/>
+          <w:shd w:val="clear" w:color="auto" w:fill="FFFFFF"/>
+          <w:lang w:val="en-US"/>
+        </w:rPr>
+        <w:t> @</w:t>
+      </w:r>
+      <w:proofErr w:type="spellStart"/>
+      <w:r>
+        <w:rPr>
+          <w:rFonts w:ascii="Arial" w:eastAsia="Times New Roman" w:hAnsi="Arial" w:cs="Arial"/>
+          <w:b/>
+          <w:shd w:val="clear" w:color="auto" w:fill="FFFFFF"/>
+          <w:lang w:val="en-US"/>
+        </w:rPr>
+        <w:t>SessionScoped</w:t>
+      </w:r>
+      <w:proofErr w:type="spellEnd"/>
+      <w:r>
+        <w:rPr>
+          <w:rFonts w:ascii="Arial" w:eastAsia="Times New Roman" w:hAnsi="Arial" w:cs="Arial"/>
+          <w:b/>
+          <w:shd w:val="clear" w:color="auto" w:fill="FFFFFF"/>
+          <w:lang w:val="en-US"/>
+        </w:rPr>
+        <w:t> </w:t>
+      </w:r>
+      <w:proofErr w:type="spellStart"/>
+      <w:r>
+        <w:rPr>
+          <w:rFonts w:ascii="Arial" w:eastAsia="Times New Roman" w:hAnsi="Arial" w:cs="Arial"/>
+          <w:b/>
+          <w:shd w:val="clear" w:color="auto" w:fill="FFFFFF"/>
+          <w:lang w:val="en-US"/>
+        </w:rPr>
+        <w:t>en</w:t>
+      </w:r>
+      <w:proofErr w:type="spellEnd"/>
+      <w:r>
+        <w:rPr>
+          <w:rFonts w:ascii="Arial" w:eastAsia="Times New Roman" w:hAnsi="Arial" w:cs="Arial"/>
+          <w:b/>
+          <w:shd w:val="clear" w:color="auto" w:fill="FFFFFF"/>
+          <w:lang w:val="en-US"/>
+        </w:rPr>
+        <w:t xml:space="preserve"> </w:t>
+      </w:r>
+      <w:proofErr w:type="spellStart"/>
+      <w:r>
+        <w:rPr>
+          <w:rFonts w:ascii="Arial" w:eastAsia="Times New Roman" w:hAnsi="Arial" w:cs="Arial"/>
+          <w:b/>
+          <w:shd w:val="clear" w:color="auto" w:fill="FFFFFF"/>
+          <w:lang w:val="en-US"/>
+        </w:rPr>
+        <w:t>lugar</w:t>
+      </w:r>
+      <w:proofErr w:type="spellEnd"/>
+      <w:r>
+        <w:rPr>
+          <w:rFonts w:ascii="Arial" w:eastAsia="Times New Roman" w:hAnsi="Arial" w:cs="Arial"/>
+          <w:b/>
+          <w:shd w:val="clear" w:color="auto" w:fill="FFFFFF"/>
+          <w:lang w:val="en-US"/>
+        </w:rPr>
+        <w:t xml:space="preserve"> de @</w:t>
+      </w:r>
+      <w:proofErr w:type="spellStart"/>
+      <w:r>
+        <w:rPr>
+          <w:rFonts w:ascii="Arial" w:eastAsia="Times New Roman" w:hAnsi="Arial" w:cs="Arial"/>
+          <w:b/>
+          <w:shd w:val="clear" w:color="auto" w:fill="FFFFFF"/>
+          <w:lang w:val="en-US"/>
+        </w:rPr>
+        <w:t>ApplicationScoped</w:t>
+      </w:r>
+      <w:proofErr w:type="spellEnd"/>
+      <w:r>
+        <w:rPr>
+          <w:rFonts w:ascii="Arial" w:eastAsia="Times New Roman" w:hAnsi="Arial" w:cs="Arial"/>
+          <w:b/>
+          <w:shd w:val="clear" w:color="auto" w:fill="FFFFFF"/>
+          <w:lang w:val="en-US"/>
+        </w:rPr>
+        <w:t xml:space="preserve">. </w:t>
+      </w:r>
+      <w:proofErr w:type="spellStart"/>
+      <w:r>
+        <w:rPr>
+          <w:rFonts w:ascii="Arial" w:eastAsia="Times New Roman" w:hAnsi="Arial" w:cs="Arial"/>
+          <w:b/>
+          <w:shd w:val="clear" w:color="auto" w:fill="FFFFFF"/>
+          <w:lang w:val="en-US"/>
+        </w:rPr>
+        <w:t>Reinicie</w:t>
+      </w:r>
+      <w:proofErr w:type="spellEnd"/>
+      <w:r>
+        <w:rPr>
+          <w:rFonts w:ascii="Arial" w:eastAsia="Times New Roman" w:hAnsi="Arial" w:cs="Arial"/>
+          <w:b/>
+          <w:shd w:val="clear" w:color="auto" w:fill="FFFFFF"/>
+          <w:lang w:val="en-US"/>
+        </w:rPr>
+        <w:t xml:space="preserve"> la </w:t>
+      </w:r>
+      <w:proofErr w:type="spellStart"/>
+      <w:r>
+        <w:rPr>
+          <w:rFonts w:ascii="Arial" w:eastAsia="Times New Roman" w:hAnsi="Arial" w:cs="Arial"/>
+          <w:b/>
+          <w:shd w:val="clear" w:color="auto" w:fill="FFFFFF"/>
+          <w:lang w:val="en-US"/>
+        </w:rPr>
+        <w:t>aplicación</w:t>
+      </w:r>
+      <w:proofErr w:type="spellEnd"/>
+      <w:r>
+        <w:rPr>
+          <w:rFonts w:ascii="Arial" w:eastAsia="Times New Roman" w:hAnsi="Arial" w:cs="Arial"/>
+          <w:b/>
+          <w:shd w:val="clear" w:color="auto" w:fill="FFFFFF"/>
+          <w:lang w:val="en-US"/>
+        </w:rPr>
+        <w:t xml:space="preserve"> y </w:t>
+      </w:r>
+      <w:proofErr w:type="spellStart"/>
+      <w:r>
+        <w:rPr>
+          <w:rFonts w:ascii="Arial" w:eastAsia="Times New Roman" w:hAnsi="Arial" w:cs="Arial"/>
+          <w:b/>
+          <w:shd w:val="clear" w:color="auto" w:fill="FFFFFF"/>
+          <w:lang w:val="en-US"/>
+        </w:rPr>
+        <w:t>repita</w:t>
+      </w:r>
+      <w:proofErr w:type="spellEnd"/>
+      <w:r>
+        <w:rPr>
+          <w:rFonts w:ascii="Arial" w:eastAsia="Times New Roman" w:hAnsi="Arial" w:cs="Arial"/>
+          <w:b/>
+          <w:shd w:val="clear" w:color="auto" w:fill="FFFFFF"/>
+          <w:lang w:val="en-US"/>
+        </w:rPr>
+        <w:t xml:space="preserve"> el </w:t>
+      </w:r>
+      <w:proofErr w:type="spellStart"/>
+      <w:r>
+        <w:rPr>
+          <w:rFonts w:ascii="Arial" w:eastAsia="Times New Roman" w:hAnsi="Arial" w:cs="Arial"/>
+          <w:b/>
+          <w:shd w:val="clear" w:color="auto" w:fill="FFFFFF"/>
+          <w:lang w:val="en-US"/>
+        </w:rPr>
+        <w:t>ejercicio</w:t>
+      </w:r>
+      <w:proofErr w:type="spellEnd"/>
+      <w:r>
+        <w:rPr>
+          <w:rFonts w:ascii="Arial" w:eastAsia="Times New Roman" w:hAnsi="Arial" w:cs="Arial"/>
+          <w:b/>
+          <w:shd w:val="clear" w:color="auto" w:fill="FFFFFF"/>
+          <w:lang w:val="en-US"/>
+        </w:rPr>
+        <w:t xml:space="preserve"> anterior.</w:t>
+      </w:r>
+    </w:p>
+    <w:p>
+      <w:pPr>
+        <w:spacing w:after="0" w:line="240" w:lineRule="auto"/>
+        <w:rPr>
+          <w:rFonts w:ascii="Arial" w:eastAsia="Times New Roman" w:hAnsi="Arial" w:cs="Arial"/>
+          <w:b/>
+          <w:lang w:val="en-US"/>
+        </w:rPr>
+      </w:pPr>
+      <w:r>
+        <w:rPr>
+          <w:rFonts w:ascii="Arial" w:eastAsia="Times New Roman" w:hAnsi="Arial" w:cs="Arial"/>
+          <w:b/>
+          <w:lang w:val="en-US"/>
+        </w:rPr>
+        <w:t>¿</w:t>
+      </w:r>
+      <w:proofErr w:type="spellStart"/>
+      <w:r>
+        <w:rPr>
+          <w:rFonts w:ascii="Arial" w:eastAsia="Times New Roman" w:hAnsi="Arial" w:cs="Arial"/>
+          <w:b/>
+          <w:lang w:val="en-US"/>
+        </w:rPr>
+        <w:t>Coinciden</w:t>
+      </w:r>
+      <w:proofErr w:type="spellEnd"/>
+      <w:r>
+        <w:rPr>
+          <w:rFonts w:ascii="Arial" w:eastAsia="Times New Roman" w:hAnsi="Arial" w:cs="Arial"/>
+          <w:b/>
+          <w:lang w:val="en-US"/>
+        </w:rPr>
+        <w:t xml:space="preserve"> los </w:t>
+      </w:r>
+      <w:proofErr w:type="spellStart"/>
+      <w:r>
+        <w:rPr>
+          <w:rFonts w:ascii="Arial" w:eastAsia="Times New Roman" w:hAnsi="Arial" w:cs="Arial"/>
+          <w:b/>
+          <w:lang w:val="en-US"/>
+        </w:rPr>
+        <w:t>valores</w:t>
+      </w:r>
+      <w:proofErr w:type="spellEnd"/>
+      <w:r>
+        <w:rPr>
+          <w:rFonts w:ascii="Arial" w:eastAsia="Times New Roman" w:hAnsi="Arial" w:cs="Arial"/>
+          <w:b/>
+          <w:lang w:val="en-US"/>
+        </w:rPr>
+        <w:t xml:space="preserve"> del </w:t>
+      </w:r>
+      <w:proofErr w:type="spellStart"/>
+      <w:r>
+        <w:rPr>
+          <w:rFonts w:ascii="Arial" w:eastAsia="Times New Roman" w:hAnsi="Arial" w:cs="Arial"/>
+          <w:b/>
+          <w:lang w:val="en-US"/>
+        </w:rPr>
+        <w:t>premio</w:t>
+      </w:r>
+      <w:proofErr w:type="spellEnd"/>
+      <w:r>
+        <w:rPr>
+          <w:rFonts w:ascii="Arial" w:eastAsia="Times New Roman" w:hAnsi="Arial" w:cs="Arial"/>
+          <w:b/>
+          <w:lang w:val="en-US"/>
+        </w:rPr>
+        <w:t>?</w:t>
+      </w:r>
+    </w:p>
+    <w:p>
+      <w:pPr>
+        <w:spacing w:after="0" w:line="240" w:lineRule="auto"/>
+        <w:ind w:left="720"/>
+        <w:rPr>
+          <w:rFonts w:ascii="Arial" w:eastAsia="Times New Roman" w:hAnsi="Arial" w:cs="Arial"/>
+          <w:lang w:val="en-US"/>
+        </w:rPr>
+      </w:pPr>
+      <w:r>
+        <w:rPr>
+          <w:rFonts w:ascii="Arial" w:eastAsia="Times New Roman" w:hAnsi="Arial" w:cs="Arial"/>
+          <w:lang w:val="en-US"/>
+        </w:rPr>
+        <w:t xml:space="preserve">Para </w:t>
+      </w:r>
+      <w:proofErr w:type="spellStart"/>
+      <w:r>
+        <w:rPr>
+          <w:rFonts w:ascii="Arial" w:eastAsia="Times New Roman" w:hAnsi="Arial" w:cs="Arial"/>
+          <w:lang w:val="en-US"/>
+        </w:rPr>
+        <w:t>cada</w:t>
+      </w:r>
+      <w:proofErr w:type="spellEnd"/>
+      <w:r>
+        <w:rPr>
+          <w:rFonts w:ascii="Arial" w:eastAsia="Times New Roman" w:hAnsi="Arial" w:cs="Arial"/>
+          <w:lang w:val="en-US"/>
+        </w:rPr>
+        <w:t xml:space="preserve"> </w:t>
+      </w:r>
+      <w:proofErr w:type="spellStart"/>
+      <w:r>
+        <w:rPr>
+          <w:rFonts w:ascii="Arial" w:eastAsia="Times New Roman" w:hAnsi="Arial" w:cs="Arial"/>
+          <w:lang w:val="en-US"/>
+        </w:rPr>
+        <w:t>juego</w:t>
+      </w:r>
+      <w:proofErr w:type="spellEnd"/>
+      <w:r>
+        <w:rPr>
+          <w:rFonts w:ascii="Arial" w:eastAsia="Times New Roman" w:hAnsi="Arial" w:cs="Arial"/>
+          <w:lang w:val="en-US"/>
+        </w:rPr>
+        <w:t xml:space="preserve"> </w:t>
+      </w:r>
+      <w:proofErr w:type="spellStart"/>
+      <w:r>
+        <w:rPr>
+          <w:rFonts w:ascii="Arial" w:eastAsia="Times New Roman" w:hAnsi="Arial" w:cs="Arial"/>
+          <w:lang w:val="en-US"/>
+        </w:rPr>
+        <w:t>inicado</w:t>
+      </w:r>
+      <w:proofErr w:type="spellEnd"/>
+      <w:r>
+        <w:rPr>
+          <w:rFonts w:ascii="Arial" w:eastAsia="Times New Roman" w:hAnsi="Arial" w:cs="Arial"/>
+          <w:lang w:val="en-US"/>
+        </w:rPr>
+        <w:t xml:space="preserve"> </w:t>
+      </w:r>
+      <w:proofErr w:type="spellStart"/>
+      <w:r>
+        <w:rPr>
+          <w:rFonts w:ascii="Arial" w:eastAsia="Times New Roman" w:hAnsi="Arial" w:cs="Arial"/>
+          <w:lang w:val="en-US"/>
+        </w:rPr>
+        <w:t>en</w:t>
+      </w:r>
+      <w:proofErr w:type="spellEnd"/>
+      <w:r>
+        <w:rPr>
+          <w:rFonts w:ascii="Arial" w:eastAsia="Times New Roman" w:hAnsi="Arial" w:cs="Arial"/>
+          <w:lang w:val="en-US"/>
+        </w:rPr>
+        <w:t xml:space="preserve"> Google Chrome y </w:t>
+      </w:r>
+      <w:proofErr w:type="spellStart"/>
+      <w:r>
+        <w:rPr>
+          <w:rFonts w:ascii="Arial" w:eastAsia="Times New Roman" w:hAnsi="Arial" w:cs="Arial"/>
+          <w:lang w:val="en-US"/>
+        </w:rPr>
+        <w:t>en</w:t>
+      </w:r>
+      <w:proofErr w:type="spellEnd"/>
+      <w:r>
+        <w:rPr>
+          <w:rFonts w:ascii="Arial" w:eastAsia="Times New Roman" w:hAnsi="Arial" w:cs="Arial"/>
+          <w:lang w:val="en-US"/>
+        </w:rPr>
+        <w:t xml:space="preserve"> Firefox se </w:t>
+      </w:r>
+      <w:proofErr w:type="spellStart"/>
+      <w:r>
+        <w:rPr>
+          <w:rFonts w:ascii="Arial" w:eastAsia="Times New Roman" w:hAnsi="Arial" w:cs="Arial"/>
+          <w:lang w:val="en-US"/>
+        </w:rPr>
+        <w:t>tienen</w:t>
+      </w:r>
+      <w:proofErr w:type="spellEnd"/>
+      <w:r>
+        <w:rPr>
+          <w:rFonts w:ascii="Arial" w:eastAsia="Times New Roman" w:hAnsi="Arial" w:cs="Arial"/>
+          <w:lang w:val="en-US"/>
+        </w:rPr>
+        <w:t xml:space="preserve"> </w:t>
+      </w:r>
+      <w:proofErr w:type="spellStart"/>
+      <w:r>
+        <w:rPr>
+          <w:rFonts w:ascii="Arial" w:eastAsia="Times New Roman" w:hAnsi="Arial" w:cs="Arial"/>
+          <w:lang w:val="en-US"/>
+        </w:rPr>
+        <w:t>diferentes</w:t>
+      </w:r>
+      <w:proofErr w:type="spellEnd"/>
+      <w:r>
+        <w:rPr>
+          <w:rFonts w:ascii="Arial" w:eastAsia="Times New Roman" w:hAnsi="Arial" w:cs="Arial"/>
+          <w:lang w:val="en-US"/>
+        </w:rPr>
+        <w:t xml:space="preserve"> </w:t>
+      </w:r>
+      <w:proofErr w:type="spellStart"/>
+      <w:r>
+        <w:rPr>
+          <w:rFonts w:ascii="Arial" w:eastAsia="Times New Roman" w:hAnsi="Arial" w:cs="Arial"/>
+          <w:lang w:val="en-US"/>
+        </w:rPr>
+        <w:t>valores</w:t>
+      </w:r>
+      <w:proofErr w:type="spellEnd"/>
+      <w:r>
+        <w:rPr>
+          <w:rFonts w:ascii="Arial" w:eastAsia="Times New Roman" w:hAnsi="Arial" w:cs="Arial"/>
+          <w:lang w:val="en-US"/>
+        </w:rPr>
+        <w:t xml:space="preserve"> de los </w:t>
+      </w:r>
+      <w:proofErr w:type="spellStart"/>
+      <w:r>
+        <w:rPr>
+          <w:rFonts w:ascii="Arial" w:eastAsia="Times New Roman" w:hAnsi="Arial" w:cs="Arial"/>
+          <w:lang w:val="en-US"/>
+        </w:rPr>
+        <w:t>premios</w:t>
+      </w:r>
+      <w:proofErr w:type="spellEnd"/>
+      <w:r>
+        <w:rPr>
+          <w:rFonts w:ascii="Arial" w:eastAsia="Times New Roman" w:hAnsi="Arial" w:cs="Arial"/>
+          <w:lang w:val="en-US"/>
+        </w:rPr>
+        <w:t xml:space="preserve"> </w:t>
+      </w:r>
+    </w:p>
+    <w:p>
+      <w:pPr>
+        <w:spacing w:after="0" w:line="240" w:lineRule="auto"/>
+        <w:rPr>
+          <w:rFonts w:ascii="Arial" w:eastAsia="Times New Roman" w:hAnsi="Arial" w:cs="Arial"/>
+          <w:b/>
+          <w:lang w:val="en-US"/>
+        </w:rPr>
+      </w:pPr>
+      <w:r>
+        <w:rPr>
+          <w:rFonts w:ascii="Arial" w:eastAsia="Times New Roman" w:hAnsi="Arial" w:cs="Arial"/>
+          <w:b/>
+          <w:lang w:val="en-US"/>
+        </w:rPr>
+        <w:t>Dado la anterior, ¿</w:t>
+      </w:r>
+      <w:proofErr w:type="spellStart"/>
+      <w:r>
+        <w:rPr>
+          <w:rFonts w:ascii="Arial" w:eastAsia="Times New Roman" w:hAnsi="Arial" w:cs="Arial"/>
+          <w:b/>
+          <w:lang w:val="en-US"/>
+        </w:rPr>
+        <w:t>Cuál</w:t>
+      </w:r>
+      <w:proofErr w:type="spellEnd"/>
+      <w:r>
+        <w:rPr>
+          <w:rFonts w:ascii="Arial" w:eastAsia="Times New Roman" w:hAnsi="Arial" w:cs="Arial"/>
+          <w:b/>
+          <w:lang w:val="en-US"/>
+        </w:rPr>
+        <w:t xml:space="preserve"> es la </w:t>
+      </w:r>
+      <w:proofErr w:type="spellStart"/>
+      <w:r>
+        <w:rPr>
+          <w:rFonts w:ascii="Arial" w:eastAsia="Times New Roman" w:hAnsi="Arial" w:cs="Arial"/>
+          <w:b/>
+          <w:lang w:val="en-US"/>
+        </w:rPr>
+        <w:t>diferencia</w:t>
+      </w:r>
+      <w:proofErr w:type="spellEnd"/>
+      <w:r>
+        <w:rPr>
+          <w:rFonts w:ascii="Arial" w:eastAsia="Times New Roman" w:hAnsi="Arial" w:cs="Arial"/>
+          <w:b/>
+          <w:lang w:val="en-US"/>
+        </w:rPr>
+        <w:t xml:space="preserve"> entre los backing-beans de </w:t>
+      </w:r>
+      <w:proofErr w:type="spellStart"/>
+      <w:r>
+        <w:rPr>
+          <w:rFonts w:ascii="Arial" w:eastAsia="Times New Roman" w:hAnsi="Arial" w:cs="Arial"/>
+          <w:b/>
+          <w:lang w:val="en-US"/>
+        </w:rPr>
+        <w:t>sesión</w:t>
+      </w:r>
+      <w:proofErr w:type="spellEnd"/>
+      <w:r>
+        <w:rPr>
+          <w:rFonts w:ascii="Arial" w:eastAsia="Times New Roman" w:hAnsi="Arial" w:cs="Arial"/>
+          <w:b/>
+          <w:lang w:val="en-US"/>
+        </w:rPr>
+        <w:t xml:space="preserve"> y los de </w:t>
+      </w:r>
+      <w:proofErr w:type="spellStart"/>
+      <w:r>
+        <w:rPr>
+          <w:rFonts w:ascii="Arial" w:eastAsia="Times New Roman" w:hAnsi="Arial" w:cs="Arial"/>
+          <w:b/>
+          <w:lang w:val="en-US"/>
+        </w:rPr>
+        <w:t>aplicación</w:t>
+      </w:r>
+      <w:proofErr w:type="spellEnd"/>
+      <w:r>
+        <w:rPr>
+          <w:rFonts w:ascii="Arial" w:eastAsia="Times New Roman" w:hAnsi="Arial" w:cs="Arial"/>
+          <w:b/>
+          <w:lang w:val="en-US"/>
+        </w:rPr>
+        <w:t>?</w:t>
+      </w:r>
+    </w:p>
+    <w:p>
+      <w:pPr>
+        <w:spacing w:after="0" w:line="240" w:lineRule="auto"/>
+        <w:ind w:left="720"/>
+        <w:rPr>
+          <w:rFonts w:ascii="Arial" w:eastAsia="Times New Roman" w:hAnsi="Arial" w:cs="Arial"/>
+          <w:lang w:val="en-US"/>
+        </w:rPr>
+      </w:pPr>
+      <w:r>
+        <w:rPr>
+          <w:rFonts w:ascii="Arial" w:eastAsia="Times New Roman" w:hAnsi="Arial" w:cs="Arial"/>
+          <w:lang w:val="en-US"/>
+        </w:rPr>
+        <w:t xml:space="preserve">Para </w:t>
+      </w:r>
+      <w:proofErr w:type="spellStart"/>
+      <w:r>
+        <w:rPr>
+          <w:rFonts w:ascii="Arial" w:eastAsia="Times New Roman" w:hAnsi="Arial" w:cs="Arial"/>
+          <w:lang w:val="en-US"/>
+        </w:rPr>
+        <w:t>cada</w:t>
+      </w:r>
+      <w:proofErr w:type="spellEnd"/>
+      <w:r>
+        <w:rPr>
+          <w:rFonts w:ascii="Arial" w:eastAsia="Times New Roman" w:hAnsi="Arial" w:cs="Arial"/>
+          <w:lang w:val="en-US"/>
+        </w:rPr>
+        <w:t xml:space="preserve"> </w:t>
+      </w:r>
+      <w:proofErr w:type="spellStart"/>
+      <w:r>
+        <w:rPr>
+          <w:rFonts w:ascii="Arial" w:eastAsia="Times New Roman" w:hAnsi="Arial" w:cs="Arial"/>
+          <w:lang w:val="en-US"/>
+        </w:rPr>
+        <w:t>navegador</w:t>
+      </w:r>
+      <w:proofErr w:type="spellEnd"/>
+      <w:r>
+        <w:rPr>
+          <w:rFonts w:ascii="Arial" w:eastAsia="Times New Roman" w:hAnsi="Arial" w:cs="Arial"/>
+          <w:lang w:val="en-US"/>
+        </w:rPr>
+        <w:t xml:space="preserve"> se genera una </w:t>
+      </w:r>
+      <w:proofErr w:type="spellStart"/>
+      <w:r>
+        <w:rPr>
+          <w:rFonts w:ascii="Arial" w:eastAsia="Times New Roman" w:hAnsi="Arial" w:cs="Arial"/>
+          <w:lang w:val="en-US"/>
+        </w:rPr>
+        <w:t>instancia</w:t>
+      </w:r>
+      <w:proofErr w:type="spellEnd"/>
+      <w:r>
+        <w:rPr>
+          <w:rFonts w:ascii="Arial" w:eastAsia="Times New Roman" w:hAnsi="Arial" w:cs="Arial"/>
+          <w:lang w:val="en-US"/>
+        </w:rPr>
+        <w:t xml:space="preserve"> </w:t>
+      </w:r>
+      <w:proofErr w:type="spellStart"/>
+      <w:r>
+        <w:rPr>
+          <w:rFonts w:ascii="Arial" w:eastAsia="Times New Roman" w:hAnsi="Arial" w:cs="Arial"/>
+          <w:lang w:val="en-US"/>
+        </w:rPr>
+        <w:t>diferente</w:t>
+      </w:r>
+      <w:proofErr w:type="spellEnd"/>
+      <w:r>
+        <w:rPr>
+          <w:rFonts w:ascii="Arial" w:eastAsia="Times New Roman" w:hAnsi="Arial" w:cs="Arial"/>
+          <w:lang w:val="en-US"/>
+        </w:rPr>
+        <w:t xml:space="preserve"> con el @</w:t>
+      </w:r>
+      <w:proofErr w:type="spellStart"/>
+      <w:r>
+        <w:rPr>
+          <w:rFonts w:ascii="Arial" w:eastAsia="Times New Roman" w:hAnsi="Arial" w:cs="Arial"/>
+          <w:shd w:val="clear" w:color="auto" w:fill="FFFFFF"/>
+          <w:lang w:val="en-US"/>
+        </w:rPr>
+        <w:t>SessionScoped</w:t>
+      </w:r>
+      <w:proofErr w:type="spellEnd"/>
+      <w:r>
+        <w:rPr>
+          <w:rFonts w:ascii="Arial" w:eastAsia="Times New Roman" w:hAnsi="Arial" w:cs="Arial"/>
+          <w:shd w:val="clear" w:color="auto" w:fill="FFFFFF"/>
+          <w:lang w:val="en-US"/>
+        </w:rPr>
+        <w:t xml:space="preserve"> lo </w:t>
+      </w:r>
+      <w:proofErr w:type="spellStart"/>
+      <w:r>
+        <w:rPr>
+          <w:rFonts w:ascii="Arial" w:eastAsia="Times New Roman" w:hAnsi="Arial" w:cs="Arial"/>
+          <w:shd w:val="clear" w:color="auto" w:fill="FFFFFF"/>
+          <w:lang w:val="en-US"/>
+        </w:rPr>
+        <w:t>cual</w:t>
+      </w:r>
+      <w:proofErr w:type="spellEnd"/>
+      <w:r>
+        <w:rPr>
+          <w:rFonts w:ascii="Arial" w:eastAsia="Times New Roman" w:hAnsi="Arial" w:cs="Arial"/>
+          <w:shd w:val="clear" w:color="auto" w:fill="FFFFFF"/>
+          <w:lang w:val="en-US"/>
+        </w:rPr>
+        <w:t xml:space="preserve"> </w:t>
+      </w:r>
+      <w:proofErr w:type="spellStart"/>
+      <w:r>
+        <w:rPr>
+          <w:rFonts w:ascii="Arial" w:eastAsia="Times New Roman" w:hAnsi="Arial" w:cs="Arial"/>
+          <w:shd w:val="clear" w:color="auto" w:fill="FFFFFF"/>
+          <w:lang w:val="en-US"/>
+        </w:rPr>
+        <w:t>nos</w:t>
+      </w:r>
+      <w:proofErr w:type="spellEnd"/>
+      <w:r>
+        <w:rPr>
+          <w:rFonts w:ascii="Arial" w:eastAsia="Times New Roman" w:hAnsi="Arial" w:cs="Arial"/>
+          <w:shd w:val="clear" w:color="auto" w:fill="FFFFFF"/>
+          <w:lang w:val="en-US"/>
+        </w:rPr>
+        <w:t xml:space="preserve"> </w:t>
+      </w:r>
+      <w:proofErr w:type="spellStart"/>
+      <w:r>
+        <w:rPr>
+          <w:rFonts w:ascii="Arial" w:eastAsia="Times New Roman" w:hAnsi="Arial" w:cs="Arial"/>
+          <w:shd w:val="clear" w:color="auto" w:fill="FFFFFF"/>
+          <w:lang w:val="en-US"/>
+        </w:rPr>
+        <w:t>permite</w:t>
+      </w:r>
+      <w:proofErr w:type="spellEnd"/>
+      <w:r>
+        <w:rPr>
+          <w:rFonts w:ascii="Arial" w:eastAsia="Times New Roman" w:hAnsi="Arial" w:cs="Arial"/>
+          <w:shd w:val="clear" w:color="auto" w:fill="FFFFFF"/>
+          <w:lang w:val="en-US"/>
+        </w:rPr>
+        <w:t xml:space="preserve"> </w:t>
+      </w:r>
+      <w:proofErr w:type="spellStart"/>
+      <w:r>
+        <w:rPr>
+          <w:rFonts w:ascii="Arial" w:eastAsia="Times New Roman" w:hAnsi="Arial" w:cs="Arial"/>
+          <w:shd w:val="clear" w:color="auto" w:fill="FFFFFF"/>
+          <w:lang w:val="en-US"/>
+        </w:rPr>
+        <w:t>tener</w:t>
+      </w:r>
+      <w:proofErr w:type="spellEnd"/>
+      <w:r>
+        <w:rPr>
+          <w:rFonts w:ascii="Arial" w:eastAsia="Times New Roman" w:hAnsi="Arial" w:cs="Arial"/>
+          <w:shd w:val="clear" w:color="auto" w:fill="FFFFFF"/>
+          <w:lang w:val="en-US"/>
+        </w:rPr>
+        <w:t xml:space="preserve"> dos </w:t>
+      </w:r>
+      <w:proofErr w:type="spellStart"/>
+      <w:r>
+        <w:rPr>
+          <w:rFonts w:ascii="Arial" w:eastAsia="Times New Roman" w:hAnsi="Arial" w:cs="Arial"/>
+          <w:shd w:val="clear" w:color="auto" w:fill="FFFFFF"/>
+          <w:lang w:val="en-US"/>
+        </w:rPr>
+        <w:t>diferentes</w:t>
+      </w:r>
+      <w:proofErr w:type="spellEnd"/>
+      <w:r>
+        <w:rPr>
+          <w:rFonts w:ascii="Arial" w:eastAsia="Times New Roman" w:hAnsi="Arial" w:cs="Arial"/>
+          <w:shd w:val="clear" w:color="auto" w:fill="FFFFFF"/>
+          <w:lang w:val="en-US"/>
+        </w:rPr>
+        <w:t xml:space="preserve"> </w:t>
+      </w:r>
+      <w:proofErr w:type="spellStart"/>
+      <w:r>
+        <w:rPr>
+          <w:rFonts w:ascii="Arial" w:eastAsia="Times New Roman" w:hAnsi="Arial" w:cs="Arial"/>
+          <w:shd w:val="clear" w:color="auto" w:fill="FFFFFF"/>
+          <w:lang w:val="en-US"/>
+        </w:rPr>
+        <w:t>juegos</w:t>
+      </w:r>
+      <w:proofErr w:type="spellEnd"/>
+      <w:r>
+        <w:rPr>
+          <w:rFonts w:ascii="Arial" w:eastAsia="Times New Roman" w:hAnsi="Arial" w:cs="Arial"/>
+          <w:shd w:val="clear" w:color="auto" w:fill="FFFFFF"/>
+          <w:lang w:val="en-US"/>
+        </w:rPr>
+        <w:t xml:space="preserve"> a la </w:t>
+      </w:r>
+      <w:proofErr w:type="spellStart"/>
+      <w:r>
+        <w:rPr>
+          <w:rFonts w:ascii="Arial" w:eastAsia="Times New Roman" w:hAnsi="Arial" w:cs="Arial"/>
+          <w:shd w:val="clear" w:color="auto" w:fill="FFFFFF"/>
+          <w:lang w:val="en-US"/>
+        </w:rPr>
+        <w:t>vez</w:t>
+      </w:r>
+      <w:proofErr w:type="spellEnd"/>
+      <w:r>
+        <w:rPr>
+          <w:rFonts w:ascii="Arial" w:eastAsia="Times New Roman" w:hAnsi="Arial" w:cs="Arial"/>
+          <w:shd w:val="clear" w:color="auto" w:fill="FFFFFF"/>
+          <w:lang w:val="en-US"/>
+        </w:rPr>
+        <w:t xml:space="preserve"> a </w:t>
+      </w:r>
+      <w:proofErr w:type="spellStart"/>
+      <w:r>
+        <w:rPr>
+          <w:rFonts w:ascii="Arial" w:eastAsia="Times New Roman" w:hAnsi="Arial" w:cs="Arial"/>
+          <w:shd w:val="clear" w:color="auto" w:fill="FFFFFF"/>
+          <w:lang w:val="en-US"/>
+        </w:rPr>
+        <w:t>cambio</w:t>
+      </w:r>
+      <w:proofErr w:type="spellEnd"/>
+      <w:r>
+        <w:rPr>
+          <w:rFonts w:ascii="Arial" w:eastAsia="Times New Roman" w:hAnsi="Arial" w:cs="Arial"/>
+          <w:shd w:val="clear" w:color="auto" w:fill="FFFFFF"/>
+          <w:lang w:val="en-US"/>
+        </w:rPr>
+        <w:t xml:space="preserve"> con el @ </w:t>
+      </w:r>
+      <w:proofErr w:type="spellStart"/>
+      <w:r>
+        <w:rPr>
+          <w:rFonts w:ascii="Arial" w:eastAsia="Times New Roman" w:hAnsi="Arial" w:cs="Arial"/>
+          <w:shd w:val="clear" w:color="auto" w:fill="FFFFFF"/>
+          <w:lang w:val="en-US"/>
+        </w:rPr>
+        <w:t>ApplicationScoped</w:t>
+      </w:r>
+      <w:proofErr w:type="spellEnd"/>
+      <w:r>
+        <w:rPr>
+          <w:rFonts w:ascii="Arial" w:eastAsia="Times New Roman" w:hAnsi="Arial" w:cs="Arial"/>
+          <w:shd w:val="clear" w:color="auto" w:fill="FFFFFF"/>
+          <w:lang w:val="en-US"/>
+        </w:rPr>
+        <w:t xml:space="preserve"> que </w:t>
+      </w:r>
+      <w:proofErr w:type="spellStart"/>
+      <w:r>
+        <w:rPr>
+          <w:rFonts w:ascii="Arial" w:eastAsia="Times New Roman" w:hAnsi="Arial" w:cs="Arial"/>
+          <w:shd w:val="clear" w:color="auto" w:fill="FFFFFF"/>
+          <w:lang w:val="en-US"/>
+        </w:rPr>
+        <w:t>comp</w:t>
       </w:r>
       <w:bookmarkStart w:id="1" w:name="_GoBack"/>
       <w:bookmarkEnd w:id="1"/>
+      <w:r>
+        <w:rPr>
+          <w:rFonts w:ascii="Arial" w:eastAsia="Times New Roman" w:hAnsi="Arial" w:cs="Arial"/>
+          <w:shd w:val="clear" w:color="auto" w:fill="FFFFFF"/>
+          <w:lang w:val="en-US"/>
+        </w:rPr>
+        <w:t>arte</w:t>
+      </w:r>
+      <w:proofErr w:type="spellEnd"/>
+      <w:r>
+        <w:rPr>
+          <w:rFonts w:ascii="Arial" w:eastAsia="Times New Roman" w:hAnsi="Arial" w:cs="Arial"/>
+          <w:shd w:val="clear" w:color="auto" w:fill="FFFFFF"/>
+          <w:lang w:val="en-US"/>
+        </w:rPr>
+        <w:t xml:space="preserve"> la </w:t>
+      </w:r>
+      <w:proofErr w:type="spellStart"/>
+      <w:r>
+        <w:rPr>
+          <w:rFonts w:ascii="Arial" w:eastAsia="Times New Roman" w:hAnsi="Arial" w:cs="Arial"/>
+          <w:shd w:val="clear" w:color="auto" w:fill="FFFFFF"/>
+          <w:lang w:val="en-US"/>
+        </w:rPr>
+        <w:t>instancia</w:t>
+      </w:r>
+      <w:proofErr w:type="spellEnd"/>
+      <w:r>
+        <w:rPr>
+          <w:rFonts w:ascii="Arial" w:eastAsia="Times New Roman" w:hAnsi="Arial" w:cs="Arial"/>
+          <w:shd w:val="clear" w:color="auto" w:fill="FFFFFF"/>
+          <w:lang w:val="en-US"/>
+        </w:rPr>
+        <w:t xml:space="preserve"> </w:t>
+      </w:r>
+      <w:proofErr w:type="spellStart"/>
+      <w:r>
+        <w:rPr>
+          <w:rFonts w:ascii="Arial" w:eastAsia="Times New Roman" w:hAnsi="Arial" w:cs="Arial"/>
+          <w:shd w:val="clear" w:color="auto" w:fill="FFFFFF"/>
+          <w:lang w:val="en-US"/>
+        </w:rPr>
+        <w:t>en</w:t>
+      </w:r>
+      <w:proofErr w:type="spellEnd"/>
+      <w:r>
+        <w:rPr>
+          <w:rFonts w:ascii="Arial" w:eastAsia="Times New Roman" w:hAnsi="Arial" w:cs="Arial"/>
+          <w:shd w:val="clear" w:color="auto" w:fill="FFFFFF"/>
+          <w:lang w:val="en-US"/>
+        </w:rPr>
+        <w:t xml:space="preserve"> los </w:t>
+      </w:r>
+      <w:proofErr w:type="spellStart"/>
+      <w:r>
+        <w:rPr>
+          <w:rFonts w:ascii="Arial" w:eastAsia="Times New Roman" w:hAnsi="Arial" w:cs="Arial"/>
+          <w:shd w:val="clear" w:color="auto" w:fill="FFFFFF"/>
+          <w:lang w:val="en-US"/>
+        </w:rPr>
+        <w:t>navegadores</w:t>
+      </w:r>
+      <w:proofErr w:type="spellEnd"/>
+      <w:r>
+        <w:rPr>
+          <w:rFonts w:ascii="Arial" w:eastAsia="Times New Roman" w:hAnsi="Arial" w:cs="Arial"/>
+          <w:shd w:val="clear" w:color="auto" w:fill="FFFFFF"/>
+          <w:lang w:val="en-US"/>
+        </w:rPr>
+        <w:t xml:space="preserve"> </w:t>
+      </w:r>
+      <w:proofErr w:type="spellStart"/>
+      <w:r>
+        <w:rPr>
+          <w:rFonts w:ascii="Arial" w:eastAsia="Times New Roman" w:hAnsi="Arial" w:cs="Arial"/>
+          <w:shd w:val="clear" w:color="auto" w:fill="FFFFFF"/>
+          <w:lang w:val="en-US"/>
+        </w:rPr>
+        <w:t>diferentes</w:t>
+      </w:r>
+      <w:proofErr w:type="spellEnd"/>
+      <w:r>
+        <w:rPr>
+          <w:rFonts w:ascii="Arial" w:eastAsia="Times New Roman" w:hAnsi="Arial" w:cs="Arial"/>
+          <w:shd w:val="clear" w:color="auto" w:fill="FFFFFF"/>
+          <w:lang w:val="en-US"/>
+        </w:rPr>
+        <w:t xml:space="preserve"> </w:t>
+      </w:r>
+    </w:p>
+    <w:p>
+      <w:pPr>
+        <w:rPr>
+          <w:rFonts w:ascii="Arial" w:hAnsi="Arial" w:cs="Arial"/>
+        </w:rPr>
+      </w:pPr>
     </w:p>
     <w:sectPr>
       <w:pgSz w:w="12240" w:h="15840"/>
@@ -9300,6 +10393,155 @@
     </w:lvl>
   </w:abstractNum>
   <w:abstractNum w:abstractNumId="2" w15:restartNumberingAfterBreak="0">
+    <w:nsid w:val="3ABD19BF"/>
+    <w:multiLevelType w:val="multilevel"/>
+    <w:tmpl w:val="CA20C416"/>
+    <w:lvl w:ilvl="0">
+      <w:start w:val="1"/>
+      <w:numFmt w:val="bullet"/>
+      <w:lvlText w:val=""/>
+      <w:lvlJc w:val="left"/>
+      <w:pPr>
+        <w:tabs>
+          <w:tab w:val="num" w:pos="720"/>
+        </w:tabs>
+        <w:ind w:left="720" w:hanging="360"/>
+      </w:pPr>
+      <w:rPr>
+        <w:rFonts w:ascii="Symbol" w:hAnsi="Symbol" w:hint="default"/>
+        <w:sz w:val="20"/>
+      </w:rPr>
+    </w:lvl>
+    <w:lvl w:ilvl="1" w:tentative="1">
+      <w:start w:val="1"/>
+      <w:numFmt w:val="bullet"/>
+      <w:lvlText w:val="o"/>
+      <w:lvlJc w:val="left"/>
+      <w:pPr>
+        <w:tabs>
+          <w:tab w:val="num" w:pos="1440"/>
+        </w:tabs>
+        <w:ind w:left="1440" w:hanging="360"/>
+      </w:pPr>
+      <w:rPr>
+        <w:rFonts w:ascii="Courier New" w:hAnsi="Courier New" w:hint="default"/>
+        <w:sz w:val="20"/>
+      </w:rPr>
+    </w:lvl>
+    <w:lvl w:ilvl="2" w:tentative="1">
+      <w:start w:val="1"/>
+      <w:numFmt w:val="bullet"/>
+      <w:lvlText w:val=""/>
+      <w:lvlJc w:val="left"/>
+      <w:pPr>
+        <w:tabs>
+          <w:tab w:val="num" w:pos="2160"/>
+        </w:tabs>
+        <w:ind w:left="2160" w:hanging="360"/>
+      </w:pPr>
+      <w:rPr>
+        <w:rFonts w:ascii="Wingdings" w:hAnsi="Wingdings" w:hint="default"/>
+        <w:sz w:val="20"/>
+      </w:rPr>
+    </w:lvl>
+    <w:lvl w:ilvl="3" w:tentative="1">
+      <w:start w:val="1"/>
+      <w:numFmt w:val="bullet"/>
+      <w:lvlText w:val=""/>
+      <w:lvlJc w:val="left"/>
+      <w:pPr>
+        <w:tabs>
+          <w:tab w:val="num" w:pos="2880"/>
+        </w:tabs>
+        <w:ind w:left="2880" w:hanging="360"/>
+      </w:pPr>
+      <w:rPr>
+        <w:rFonts w:ascii="Wingdings" w:hAnsi="Wingdings" w:hint="default"/>
+        <w:sz w:val="20"/>
+      </w:rPr>
+    </w:lvl>
+    <w:lvl w:ilvl="4" w:tentative="1">
+      <w:start w:val="1"/>
+      <w:numFmt w:val="bullet"/>
+      <w:lvlText w:val=""/>
+      <w:lvlJc w:val="left"/>
+      <w:pPr>
+        <w:tabs>
+          <w:tab w:val="num" w:pos="3600"/>
+        </w:tabs>
+        <w:ind w:left="3600" w:hanging="360"/>
+      </w:pPr>
+      <w:rPr>
+        <w:rFonts w:ascii="Wingdings" w:hAnsi="Wingdings" w:hint="default"/>
+        <w:sz w:val="20"/>
+      </w:rPr>
+    </w:lvl>
+    <w:lvl w:ilvl="5" w:tentative="1">
+      <w:start w:val="1"/>
+      <w:numFmt w:val="bullet"/>
+      <w:lvlText w:val=""/>
+      <w:lvlJc w:val="left"/>
+      <w:pPr>
+        <w:tabs>
+          <w:tab w:val="num" w:pos="4320"/>
+        </w:tabs>
+        <w:ind w:left="4320" w:hanging="360"/>
+      </w:pPr>
+      <w:rPr>
+        <w:rFonts w:ascii="Wingdings" w:hAnsi="Wingdings" w:hint="default"/>
+        <w:sz w:val="20"/>
+      </w:rPr>
+    </w:lvl>
+    <w:lvl w:ilvl="6" w:tentative="1">
+      <w:start w:val="1"/>
+      <w:numFmt w:val="bullet"/>
+      <w:lvlText w:val=""/>
+      <w:lvlJc w:val="left"/>
+      <w:pPr>
+        <w:tabs>
+          <w:tab w:val="num" w:pos="5040"/>
+        </w:tabs>
+        <w:ind w:left="5040" w:hanging="360"/>
+      </w:pPr>
+      <w:rPr>
+        <w:rFonts w:ascii="Wingdings" w:hAnsi="Wingdings" w:hint="default"/>
+        <w:sz w:val="20"/>
+      </w:rPr>
+    </w:lvl>
+    <w:lvl w:ilvl="7" w:tentative="1">
+      <w:start w:val="1"/>
+      <w:numFmt w:val="bullet"/>
+      <w:lvlText w:val=""/>
+      <w:lvlJc w:val="left"/>
+      <w:pPr>
+        <w:tabs>
+          <w:tab w:val="num" w:pos="5760"/>
+        </w:tabs>
+        <w:ind w:left="5760" w:hanging="360"/>
+      </w:pPr>
+      <w:rPr>
+        <w:rFonts w:ascii="Wingdings" w:hAnsi="Wingdings" w:hint="default"/>
+        <w:sz w:val="20"/>
+      </w:rPr>
+    </w:lvl>
+    <w:lvl w:ilvl="8" w:tentative="1">
+      <w:start w:val="1"/>
+      <w:numFmt w:val="bullet"/>
+      <w:lvlText w:val=""/>
+      <w:lvlJc w:val="left"/>
+      <w:pPr>
+        <w:tabs>
+          <w:tab w:val="num" w:pos="6480"/>
+        </w:tabs>
+        <w:ind w:left="6480" w:hanging="360"/>
+      </w:pPr>
+      <w:rPr>
+        <w:rFonts w:ascii="Wingdings" w:hAnsi="Wingdings" w:hint="default"/>
+        <w:sz w:val="20"/>
+      </w:rPr>
+    </w:lvl>
+  </w:abstractNum>
+  <w:abstractNum w:abstractNumId="3" w15:restartNumberingAfterBreak="0">
     <w:nsid w:val="623D0BBF"/>
     <w:multiLevelType w:val="multilevel"/>
     <w:tmpl w:val="9E2452BC"/>
@@ -9394,7 +10636,7 @@
       </w:pPr>
     </w:lvl>
   </w:abstractNum>
-  <w:abstractNum w:abstractNumId="3" w15:restartNumberingAfterBreak="0">
+  <w:abstractNum w:abstractNumId="4" w15:restartNumberingAfterBreak="0">
     <w:nsid w:val="7D4B6C54"/>
     <w:multiLevelType w:val="multilevel"/>
     <w:tmpl w:val="54A6C5C2"/>
@@ -9484,12 +10726,15 @@
     <w:abstractNumId w:val="1"/>
   </w:num>
   <w:num w:numId="2">
-    <w:abstractNumId w:val="3"/>
+    <w:abstractNumId w:val="4"/>
   </w:num>
   <w:num w:numId="3">
     <w:abstractNumId w:val="0"/>
   </w:num>
   <w:num w:numId="4">
+    <w:abstractNumId w:val="3"/>
+  </w:num>
+  <w:num w:numId="5">
     <w:abstractNumId w:val="2"/>
   </w:num>
 </w:numbering>
@@ -10214,6 +11459,11 @@
       <w:szCs w:val="20"/>
     </w:rPr>
   </w:style>
+  <w:style w:type="character" w:customStyle="1" w:styleId="citation">
+    <w:name w:val="citation"/>
+    <w:basedOn w:val="DefaultParagraphFont"/>
+    <w:rsid w:val="00BE634B"/>
+  </w:style>
 </w:styles>
 </file>
 
@@ -10517,7 +11767,7 @@
 </file>
 
 <file path=customXml/itemProps1.xml><?xml version="1.0" encoding="utf-8"?>
-<ds:datastoreItem xmlns:ds="http://schemas.openxmlformats.org/officeDocument/2006/customXml" ds:itemID="{F8B4E783-7744-4500-AC51-4780E7C90008}">
+<ds:datastoreItem xmlns:ds="http://schemas.openxmlformats.org/officeDocument/2006/customXml" ds:itemID="{19096784-F4B4-4FF2-BA3D-9AED6C2B284C}">
   <ds:schemaRefs>
     <ds:schemaRef ds:uri="http://schemas.openxmlformats.org/officeDocument/2006/bibliography"/>
   </ds:schemaRefs>

</xml_diff>